<commit_message>
Criação das toString, alteração do cliente
</commit_message>
<xml_diff>
--- a/Requisitos.docx
+++ b/Requisitos.docx
@@ -53,13 +53,15 @@
         <w:jc w:val="both"/>
         <w:rPr>
           <w:rFonts w:ascii="Arial" w:hAnsi="Arial" w:cs="Arial"/>
-          <w:sz w:val="24"/>
-          <w:szCs w:val="24"/>
-        </w:rPr>
-      </w:pPr>
-      <w:r>
-        <w:rPr>
-          <w:rFonts w:ascii="Arial" w:hAnsi="Arial" w:cs="Arial"/>
+          <w:color w:val="92D050"/>
+          <w:sz w:val="24"/>
+          <w:szCs w:val="24"/>
+        </w:rPr>
+      </w:pPr>
+      <w:r>
+        <w:rPr>
+          <w:rFonts w:ascii="Arial" w:hAnsi="Arial" w:cs="Arial"/>
+          <w:color w:val="92D050"/>
           <w:sz w:val="24"/>
           <w:szCs w:val="24"/>
         </w:rPr>
@@ -69,6 +71,7 @@
       <w:r>
         <w:rPr>
           <w:rFonts w:ascii="Arial" w:hAnsi="Arial" w:cs="Arial"/>
+          <w:color w:val="92D050"/>
           <w:sz w:val="24"/>
           <w:szCs w:val="24"/>
         </w:rPr>
@@ -78,6 +81,7 @@
       <w:r>
         <w:rPr>
           <w:rFonts w:ascii="Arial" w:hAnsi="Arial" w:cs="Arial"/>
+          <w:color w:val="92D050"/>
           <w:sz w:val="24"/>
           <w:szCs w:val="24"/>
         </w:rPr>
@@ -87,6 +91,7 @@
       <w:r>
         <w:rPr>
           <w:rFonts w:ascii="Arial" w:hAnsi="Arial" w:cs="Arial"/>
+          <w:color w:val="92D050"/>
           <w:sz w:val="24"/>
           <w:szCs w:val="24"/>
         </w:rPr>
@@ -96,6 +101,7 @@
       <w:r>
         <w:rPr>
           <w:rFonts w:ascii="Arial" w:hAnsi="Arial" w:cs="Arial"/>
+          <w:color w:val="92D050"/>
           <w:sz w:val="24"/>
           <w:szCs w:val="24"/>
         </w:rPr>
@@ -107,13 +113,15 @@
         <w:jc w:val="both"/>
         <w:rPr>
           <w:rFonts w:ascii="Arial" w:hAnsi="Arial" w:cs="Arial"/>
-          <w:sz w:val="24"/>
-          <w:szCs w:val="24"/>
-        </w:rPr>
-      </w:pPr>
-      <w:r>
-        <w:rPr>
-          <w:rFonts w:ascii="Arial" w:hAnsi="Arial" w:cs="Arial"/>
+          <w:color w:val="92D050"/>
+          <w:sz w:val="24"/>
+          <w:szCs w:val="24"/>
+        </w:rPr>
+      </w:pPr>
+      <w:r>
+        <w:rPr>
+          <w:rFonts w:ascii="Arial" w:hAnsi="Arial" w:cs="Arial"/>
+          <w:color w:val="92D050"/>
           <w:sz w:val="24"/>
           <w:szCs w:val="24"/>
         </w:rPr>
@@ -125,13 +133,15 @@
         <w:jc w:val="both"/>
         <w:rPr>
           <w:rFonts w:ascii="Arial" w:hAnsi="Arial" w:cs="Arial"/>
-          <w:sz w:val="24"/>
-          <w:szCs w:val="24"/>
-        </w:rPr>
-      </w:pPr>
-      <w:r>
-        <w:rPr>
-          <w:rFonts w:ascii="Arial" w:hAnsi="Arial" w:cs="Arial"/>
+          <w:color w:val="92D050"/>
+          <w:sz w:val="24"/>
+          <w:szCs w:val="24"/>
+        </w:rPr>
+      </w:pPr>
+      <w:r>
+        <w:rPr>
+          <w:rFonts w:ascii="Arial" w:hAnsi="Arial" w:cs="Arial"/>
+          <w:color w:val="92D050"/>
           <w:sz w:val="24"/>
           <w:szCs w:val="24"/>
         </w:rPr>
@@ -153,7 +163,17 @@
           <w:sz w:val="24"/>
           <w:szCs w:val="24"/>
         </w:rPr>
-        <w:t>4. Quando o pedido do cliente estiver pronto, ele receberá uma mensagem avisando que pode retirar através de uma senha que será enviada na mensagem;</w:t>
+        <w:t>4. Quando o pedido do clie</w:t>
+      </w:r>
+      <w:bookmarkStart w:id="0" w:name="_GoBack"/>
+      <w:bookmarkEnd w:id="0"/>
+      <w:r>
+        <w:rPr>
+          <w:rFonts w:ascii="Arial" w:hAnsi="Arial" w:cs="Arial"/>
+          <w:sz w:val="24"/>
+          <w:szCs w:val="24"/>
+        </w:rPr>
+        <w:t>nte estiver pronto, ele receberá uma mensagem avisando que pode retirar através de uma senha que será enviada na mensagem;</w:t>
       </w:r>
     </w:p>
     <w:p>
@@ -179,13 +199,15 @@
         <w:jc w:val="both"/>
         <w:rPr>
           <w:rFonts w:ascii="Arial" w:hAnsi="Arial" w:cs="Arial"/>
-          <w:sz w:val="24"/>
-          <w:szCs w:val="24"/>
-        </w:rPr>
-      </w:pPr>
-      <w:r>
-        <w:rPr>
-          <w:rFonts w:ascii="Arial" w:hAnsi="Arial" w:cs="Arial"/>
+          <w:color w:val="92D050"/>
+          <w:sz w:val="24"/>
+          <w:szCs w:val="24"/>
+        </w:rPr>
+      </w:pPr>
+      <w:r>
+        <w:rPr>
+          <w:rFonts w:ascii="Arial" w:hAnsi="Arial" w:cs="Arial"/>
+          <w:color w:val="92D050"/>
           <w:sz w:val="24"/>
           <w:szCs w:val="24"/>
         </w:rPr>
@@ -195,6 +217,7 @@
       <w:r>
         <w:rPr>
           <w:rFonts w:ascii="Arial" w:hAnsi="Arial" w:cs="Arial"/>
+          <w:color w:val="92D050"/>
           <w:sz w:val="24"/>
           <w:szCs w:val="24"/>
         </w:rPr>
@@ -204,6 +227,7 @@
       <w:r>
         <w:rPr>
           <w:rFonts w:ascii="Arial" w:hAnsi="Arial" w:cs="Arial"/>
+          <w:color w:val="92D050"/>
           <w:sz w:val="24"/>
           <w:szCs w:val="24"/>
         </w:rPr>
@@ -215,13 +239,15 @@
         <w:jc w:val="both"/>
         <w:rPr>
           <w:rFonts w:ascii="Arial" w:hAnsi="Arial" w:cs="Arial"/>
-          <w:sz w:val="24"/>
-          <w:szCs w:val="24"/>
-        </w:rPr>
-      </w:pPr>
-      <w:r>
-        <w:rPr>
-          <w:rFonts w:ascii="Arial" w:hAnsi="Arial" w:cs="Arial"/>
+          <w:color w:val="92D050"/>
+          <w:sz w:val="24"/>
+          <w:szCs w:val="24"/>
+        </w:rPr>
+      </w:pPr>
+      <w:r>
+        <w:rPr>
+          <w:rFonts w:ascii="Arial" w:hAnsi="Arial" w:cs="Arial"/>
+          <w:color w:val="92D050"/>
           <w:sz w:val="24"/>
           <w:szCs w:val="24"/>
         </w:rPr>
@@ -231,6 +257,7 @@
       <w:r>
         <w:rPr>
           <w:rFonts w:ascii="Arial" w:hAnsi="Arial" w:cs="Arial"/>
+          <w:color w:val="92D050"/>
           <w:sz w:val="24"/>
           <w:szCs w:val="24"/>
         </w:rPr>
@@ -240,6 +267,7 @@
       <w:r>
         <w:rPr>
           <w:rFonts w:ascii="Arial" w:hAnsi="Arial" w:cs="Arial"/>
+          <w:color w:val="92D050"/>
           <w:sz w:val="24"/>
           <w:szCs w:val="24"/>
         </w:rPr>
@@ -251,13 +279,15 @@
         <w:jc w:val="both"/>
         <w:rPr>
           <w:rFonts w:ascii="Arial" w:hAnsi="Arial" w:cs="Arial"/>
-          <w:sz w:val="24"/>
-          <w:szCs w:val="24"/>
-        </w:rPr>
-      </w:pPr>
-      <w:r>
-        <w:rPr>
-          <w:rFonts w:ascii="Arial" w:hAnsi="Arial" w:cs="Arial"/>
+          <w:color w:val="92D050"/>
+          <w:sz w:val="24"/>
+          <w:szCs w:val="24"/>
+        </w:rPr>
+      </w:pPr>
+      <w:r>
+        <w:rPr>
+          <w:rFonts w:ascii="Arial" w:hAnsi="Arial" w:cs="Arial"/>
+          <w:color w:val="92D050"/>
           <w:sz w:val="24"/>
           <w:szCs w:val="24"/>
         </w:rPr>
@@ -267,6 +297,7 @@
       <w:r>
         <w:rPr>
           <w:rFonts w:ascii="Arial" w:hAnsi="Arial" w:cs="Arial"/>
+          <w:color w:val="92D050"/>
           <w:sz w:val="24"/>
           <w:szCs w:val="24"/>
         </w:rPr>
@@ -276,6 +307,7 @@
       <w:r>
         <w:rPr>
           <w:rFonts w:ascii="Arial" w:hAnsi="Arial" w:cs="Arial"/>
+          <w:color w:val="92D050"/>
           <w:sz w:val="24"/>
           <w:szCs w:val="24"/>
         </w:rPr>
@@ -287,13 +319,15 @@
         <w:jc w:val="both"/>
         <w:rPr>
           <w:rFonts w:ascii="Arial" w:hAnsi="Arial" w:cs="Arial"/>
-          <w:sz w:val="24"/>
-          <w:szCs w:val="24"/>
-        </w:rPr>
-      </w:pPr>
-      <w:r>
-        <w:rPr>
-          <w:rFonts w:ascii="Arial" w:hAnsi="Arial" w:cs="Arial"/>
+          <w:color w:val="92D050"/>
+          <w:sz w:val="24"/>
+          <w:szCs w:val="24"/>
+        </w:rPr>
+      </w:pPr>
+      <w:r>
+        <w:rPr>
+          <w:rFonts w:ascii="Arial" w:hAnsi="Arial" w:cs="Arial"/>
+          <w:color w:val="92D050"/>
           <w:sz w:val="24"/>
           <w:szCs w:val="24"/>
         </w:rPr>
@@ -406,7 +440,25 @@
           <w:sz w:val="24"/>
           <w:szCs w:val="24"/>
         </w:rPr>
-        <w:t>12. Após entregar o pedido, o fornecedor informa ao sistema que a entrega foi realizada.</w:t>
+        <w:t xml:space="preserve">12. Após entregar o pedido, o </w:t>
+      </w:r>
+      <w:proofErr w:type="spellStart"/>
+      <w:r>
+        <w:rPr>
+          <w:rFonts w:ascii="Arial" w:hAnsi="Arial" w:cs="Arial"/>
+          <w:sz w:val="24"/>
+          <w:szCs w:val="24"/>
+        </w:rPr>
+        <w:t>adm</w:t>
+      </w:r>
+      <w:proofErr w:type="spellEnd"/>
+      <w:r>
+        <w:rPr>
+          <w:rFonts w:ascii="Arial" w:hAnsi="Arial" w:cs="Arial"/>
+          <w:sz w:val="24"/>
+          <w:szCs w:val="24"/>
+        </w:rPr>
+        <w:t xml:space="preserve"> informa ao sistema que a entrega foi realizada.</w:t>
       </w:r>
     </w:p>
     <w:p>
@@ -693,8 +745,6 @@
         </w:rPr>
         <w:t>lo</w:t>
       </w:r>
-      <w:bookmarkStart w:id="0" w:name="_GoBack"/>
-      <w:bookmarkEnd w:id="0"/>
       <w:r>
         <w:rPr>
           <w:rFonts w:ascii="Arial" w:hAnsi="Arial" w:cs="Arial"/>

</xml_diff>

<commit_message>
criação do ultimo pedido
</commit_message>
<xml_diff>
--- a/Requisitos.docx
+++ b/Requisitos.docx
@@ -53,15 +53,15 @@
         <w:jc w:val="both"/>
         <w:rPr>
           <w:rFonts w:ascii="Arial" w:hAnsi="Arial" w:cs="Arial"/>
-          <w:color w:val="92D050"/>
-          <w:sz w:val="24"/>
-          <w:szCs w:val="24"/>
-        </w:rPr>
-      </w:pPr>
-      <w:r>
-        <w:rPr>
-          <w:rFonts w:ascii="Arial" w:hAnsi="Arial" w:cs="Arial"/>
-          <w:color w:val="92D050"/>
+          <w:color w:val="FFC000"/>
+          <w:sz w:val="24"/>
+          <w:szCs w:val="24"/>
+        </w:rPr>
+      </w:pPr>
+      <w:r>
+        <w:rPr>
+          <w:rFonts w:ascii="Arial" w:hAnsi="Arial" w:cs="Arial"/>
+          <w:color w:val="FFC000"/>
           <w:sz w:val="24"/>
           <w:szCs w:val="24"/>
         </w:rPr>
@@ -71,7 +71,7 @@
       <w:r>
         <w:rPr>
           <w:rFonts w:ascii="Arial" w:hAnsi="Arial" w:cs="Arial"/>
-          <w:color w:val="92D050"/>
+          <w:color w:val="FFC000"/>
           <w:sz w:val="24"/>
           <w:szCs w:val="24"/>
         </w:rPr>
@@ -81,7 +81,7 @@
       <w:r>
         <w:rPr>
           <w:rFonts w:ascii="Arial" w:hAnsi="Arial" w:cs="Arial"/>
-          <w:color w:val="92D050"/>
+          <w:color w:val="FFC000"/>
           <w:sz w:val="24"/>
           <w:szCs w:val="24"/>
         </w:rPr>
@@ -91,7 +91,7 @@
       <w:r>
         <w:rPr>
           <w:rFonts w:ascii="Arial" w:hAnsi="Arial" w:cs="Arial"/>
-          <w:color w:val="92D050"/>
+          <w:color w:val="FFC000"/>
           <w:sz w:val="24"/>
           <w:szCs w:val="24"/>
         </w:rPr>
@@ -101,7 +101,7 @@
       <w:r>
         <w:rPr>
           <w:rFonts w:ascii="Arial" w:hAnsi="Arial" w:cs="Arial"/>
-          <w:color w:val="92D050"/>
+          <w:color w:val="FFC000"/>
           <w:sz w:val="24"/>
           <w:szCs w:val="24"/>
         </w:rPr>
@@ -113,15 +113,15 @@
         <w:jc w:val="both"/>
         <w:rPr>
           <w:rFonts w:ascii="Arial" w:hAnsi="Arial" w:cs="Arial"/>
-          <w:color w:val="92D050"/>
-          <w:sz w:val="24"/>
-          <w:szCs w:val="24"/>
-        </w:rPr>
-      </w:pPr>
-      <w:r>
-        <w:rPr>
-          <w:rFonts w:ascii="Arial" w:hAnsi="Arial" w:cs="Arial"/>
-          <w:color w:val="92D050"/>
+          <w:color w:val="FFC000"/>
+          <w:sz w:val="24"/>
+          <w:szCs w:val="24"/>
+        </w:rPr>
+      </w:pPr>
+      <w:r>
+        <w:rPr>
+          <w:rFonts w:ascii="Arial" w:hAnsi="Arial" w:cs="Arial"/>
+          <w:color w:val="FFC000"/>
           <w:sz w:val="24"/>
           <w:szCs w:val="24"/>
         </w:rPr>
@@ -133,15 +133,15 @@
         <w:jc w:val="both"/>
         <w:rPr>
           <w:rFonts w:ascii="Arial" w:hAnsi="Arial" w:cs="Arial"/>
-          <w:color w:val="92D050"/>
-          <w:sz w:val="24"/>
-          <w:szCs w:val="24"/>
-        </w:rPr>
-      </w:pPr>
-      <w:r>
-        <w:rPr>
-          <w:rFonts w:ascii="Arial" w:hAnsi="Arial" w:cs="Arial"/>
-          <w:color w:val="92D050"/>
+          <w:color w:val="FFC000"/>
+          <w:sz w:val="24"/>
+          <w:szCs w:val="24"/>
+        </w:rPr>
+      </w:pPr>
+      <w:r>
+        <w:rPr>
+          <w:rFonts w:ascii="Arial" w:hAnsi="Arial" w:cs="Arial"/>
+          <w:color w:val="FFC000"/>
           <w:sz w:val="24"/>
           <w:szCs w:val="24"/>
         </w:rPr>
@@ -153,27 +153,19 @@
         <w:jc w:val="both"/>
         <w:rPr>
           <w:rFonts w:ascii="Arial" w:hAnsi="Arial" w:cs="Arial"/>
-          <w:sz w:val="24"/>
-          <w:szCs w:val="24"/>
-        </w:rPr>
-      </w:pPr>
-      <w:r>
-        <w:rPr>
-          <w:rFonts w:ascii="Arial" w:hAnsi="Arial" w:cs="Arial"/>
-          <w:sz w:val="24"/>
-          <w:szCs w:val="24"/>
-        </w:rPr>
-        <w:t>4. Quando o pedido do clie</w:t>
-      </w:r>
-      <w:bookmarkStart w:id="0" w:name="_GoBack"/>
-      <w:bookmarkEnd w:id="0"/>
-      <w:r>
-        <w:rPr>
-          <w:rFonts w:ascii="Arial" w:hAnsi="Arial" w:cs="Arial"/>
-          <w:sz w:val="24"/>
-          <w:szCs w:val="24"/>
-        </w:rPr>
-        <w:t>nte estiver pronto, ele receberá uma mensagem avisando que pode retirar através de uma senha que será enviada na mensagem;</w:t>
+          <w:color w:val="FFC000"/>
+          <w:sz w:val="24"/>
+          <w:szCs w:val="24"/>
+        </w:rPr>
+      </w:pPr>
+      <w:r>
+        <w:rPr>
+          <w:rFonts w:ascii="Arial" w:hAnsi="Arial" w:cs="Arial"/>
+          <w:color w:val="FFC000"/>
+          <w:sz w:val="24"/>
+          <w:szCs w:val="24"/>
+        </w:rPr>
+        <w:t>4. Quando o pedido do cliente estiver pronto, ele receberá uma mensagem avisando que pode retirar através de uma senha que será enviada na mensagem;</w:t>
       </w:r>
     </w:p>
     <w:p>
@@ -199,15 +191,15 @@
         <w:jc w:val="both"/>
         <w:rPr>
           <w:rFonts w:ascii="Arial" w:hAnsi="Arial" w:cs="Arial"/>
-          <w:color w:val="92D050"/>
-          <w:sz w:val="24"/>
-          <w:szCs w:val="24"/>
-        </w:rPr>
-      </w:pPr>
-      <w:r>
-        <w:rPr>
-          <w:rFonts w:ascii="Arial" w:hAnsi="Arial" w:cs="Arial"/>
-          <w:color w:val="92D050"/>
+          <w:color w:val="FFC000"/>
+          <w:sz w:val="24"/>
+          <w:szCs w:val="24"/>
+        </w:rPr>
+      </w:pPr>
+      <w:r>
+        <w:rPr>
+          <w:rFonts w:ascii="Arial" w:hAnsi="Arial" w:cs="Arial"/>
+          <w:color w:val="FFC000"/>
           <w:sz w:val="24"/>
           <w:szCs w:val="24"/>
         </w:rPr>
@@ -217,7 +209,7 @@
       <w:r>
         <w:rPr>
           <w:rFonts w:ascii="Arial" w:hAnsi="Arial" w:cs="Arial"/>
-          <w:color w:val="92D050"/>
+          <w:color w:val="FFC000"/>
           <w:sz w:val="24"/>
           <w:szCs w:val="24"/>
         </w:rPr>
@@ -227,7 +219,7 @@
       <w:r>
         <w:rPr>
           <w:rFonts w:ascii="Arial" w:hAnsi="Arial" w:cs="Arial"/>
-          <w:color w:val="92D050"/>
+          <w:color w:val="FFC000"/>
           <w:sz w:val="24"/>
           <w:szCs w:val="24"/>
         </w:rPr>
@@ -239,15 +231,15 @@
         <w:jc w:val="both"/>
         <w:rPr>
           <w:rFonts w:ascii="Arial" w:hAnsi="Arial" w:cs="Arial"/>
-          <w:color w:val="92D050"/>
-          <w:sz w:val="24"/>
-          <w:szCs w:val="24"/>
-        </w:rPr>
-      </w:pPr>
-      <w:r>
-        <w:rPr>
-          <w:rFonts w:ascii="Arial" w:hAnsi="Arial" w:cs="Arial"/>
-          <w:color w:val="92D050"/>
+          <w:color w:val="FFC000"/>
+          <w:sz w:val="24"/>
+          <w:szCs w:val="24"/>
+        </w:rPr>
+      </w:pPr>
+      <w:r>
+        <w:rPr>
+          <w:rFonts w:ascii="Arial" w:hAnsi="Arial" w:cs="Arial"/>
+          <w:color w:val="FFC000"/>
           <w:sz w:val="24"/>
           <w:szCs w:val="24"/>
         </w:rPr>
@@ -257,7 +249,7 @@
       <w:r>
         <w:rPr>
           <w:rFonts w:ascii="Arial" w:hAnsi="Arial" w:cs="Arial"/>
-          <w:color w:val="92D050"/>
+          <w:color w:val="FFC000"/>
           <w:sz w:val="24"/>
           <w:szCs w:val="24"/>
         </w:rPr>
@@ -267,7 +259,7 @@
       <w:r>
         <w:rPr>
           <w:rFonts w:ascii="Arial" w:hAnsi="Arial" w:cs="Arial"/>
-          <w:color w:val="92D050"/>
+          <w:color w:val="FFC000"/>
           <w:sz w:val="24"/>
           <w:szCs w:val="24"/>
         </w:rPr>
@@ -279,15 +271,15 @@
         <w:jc w:val="both"/>
         <w:rPr>
           <w:rFonts w:ascii="Arial" w:hAnsi="Arial" w:cs="Arial"/>
-          <w:color w:val="92D050"/>
-          <w:sz w:val="24"/>
-          <w:szCs w:val="24"/>
-        </w:rPr>
-      </w:pPr>
-      <w:r>
-        <w:rPr>
-          <w:rFonts w:ascii="Arial" w:hAnsi="Arial" w:cs="Arial"/>
-          <w:color w:val="92D050"/>
+          <w:color w:val="FFC000"/>
+          <w:sz w:val="24"/>
+          <w:szCs w:val="24"/>
+        </w:rPr>
+      </w:pPr>
+      <w:r>
+        <w:rPr>
+          <w:rFonts w:ascii="Arial" w:hAnsi="Arial" w:cs="Arial"/>
+          <w:color w:val="FFC000"/>
           <w:sz w:val="24"/>
           <w:szCs w:val="24"/>
         </w:rPr>
@@ -297,7 +289,7 @@
       <w:r>
         <w:rPr>
           <w:rFonts w:ascii="Arial" w:hAnsi="Arial" w:cs="Arial"/>
-          <w:color w:val="92D050"/>
+          <w:color w:val="FFC000"/>
           <w:sz w:val="24"/>
           <w:szCs w:val="24"/>
         </w:rPr>
@@ -307,7 +299,7 @@
       <w:r>
         <w:rPr>
           <w:rFonts w:ascii="Arial" w:hAnsi="Arial" w:cs="Arial"/>
-          <w:color w:val="92D050"/>
+          <w:color w:val="FFC000"/>
           <w:sz w:val="24"/>
           <w:szCs w:val="24"/>
         </w:rPr>
@@ -319,15 +311,15 @@
         <w:jc w:val="both"/>
         <w:rPr>
           <w:rFonts w:ascii="Arial" w:hAnsi="Arial" w:cs="Arial"/>
-          <w:color w:val="92D050"/>
-          <w:sz w:val="24"/>
-          <w:szCs w:val="24"/>
-        </w:rPr>
-      </w:pPr>
-      <w:r>
-        <w:rPr>
-          <w:rFonts w:ascii="Arial" w:hAnsi="Arial" w:cs="Arial"/>
-          <w:color w:val="92D050"/>
+          <w:color w:val="FFC000"/>
+          <w:sz w:val="24"/>
+          <w:szCs w:val="24"/>
+        </w:rPr>
+      </w:pPr>
+      <w:r>
+        <w:rPr>
+          <w:rFonts w:ascii="Arial" w:hAnsi="Arial" w:cs="Arial"/>
+          <w:color w:val="FFC000"/>
           <w:sz w:val="24"/>
           <w:szCs w:val="24"/>
         </w:rPr>
@@ -807,8 +799,11 @@
           <w:rFonts w:ascii="Arial" w:hAnsi="Arial" w:cs="Arial"/>
           <w:sz w:val="24"/>
           <w:szCs w:val="24"/>
-        </w:rPr>
-      </w:pPr>
+          <w:u w:val="single"/>
+        </w:rPr>
+      </w:pPr>
+      <w:bookmarkStart w:id="0" w:name="_GoBack"/>
+      <w:bookmarkEnd w:id="0"/>
     </w:p>
     <w:sectPr>
       <w:headerReference w:type="default" r:id="rId6"/>

</xml_diff>

<commit_message>
Criação do metodo para a validação do cadastro do cliente
</commit_message>
<xml_diff>
--- a/Requisitos.docx
+++ b/Requisitos.docx
@@ -7,6 +7,7 @@
         <w:jc w:val="both"/>
         <w:rPr>
           <w:rFonts w:ascii="Arial" w:hAnsi="Arial" w:cs="Arial"/>
+          <w:color w:val="00B050"/>
           <w:sz w:val="24"/>
           <w:szCs w:val="24"/>
         </w:rPr>
@@ -53,15 +54,15 @@
         <w:jc w:val="both"/>
         <w:rPr>
           <w:rFonts w:ascii="Arial" w:hAnsi="Arial" w:cs="Arial"/>
-          <w:color w:val="FFC000"/>
-          <w:sz w:val="24"/>
-          <w:szCs w:val="24"/>
-        </w:rPr>
-      </w:pPr>
-      <w:r>
-        <w:rPr>
-          <w:rFonts w:ascii="Arial" w:hAnsi="Arial" w:cs="Arial"/>
-          <w:color w:val="FFC000"/>
+          <w:color w:val="00B050"/>
+          <w:sz w:val="24"/>
+          <w:szCs w:val="24"/>
+        </w:rPr>
+      </w:pPr>
+      <w:r>
+        <w:rPr>
+          <w:rFonts w:ascii="Arial" w:hAnsi="Arial" w:cs="Arial"/>
+          <w:color w:val="00B050"/>
           <w:sz w:val="24"/>
           <w:szCs w:val="24"/>
         </w:rPr>
@@ -71,7 +72,7 @@
       <w:r>
         <w:rPr>
           <w:rFonts w:ascii="Arial" w:hAnsi="Arial" w:cs="Arial"/>
-          <w:color w:val="FFC000"/>
+          <w:color w:val="00B050"/>
           <w:sz w:val="24"/>
           <w:szCs w:val="24"/>
         </w:rPr>
@@ -81,7 +82,7 @@
       <w:r>
         <w:rPr>
           <w:rFonts w:ascii="Arial" w:hAnsi="Arial" w:cs="Arial"/>
-          <w:color w:val="FFC000"/>
+          <w:color w:val="00B050"/>
           <w:sz w:val="24"/>
           <w:szCs w:val="24"/>
         </w:rPr>
@@ -91,7 +92,7 @@
       <w:r>
         <w:rPr>
           <w:rFonts w:ascii="Arial" w:hAnsi="Arial" w:cs="Arial"/>
-          <w:color w:val="FFC000"/>
+          <w:color w:val="00B050"/>
           <w:sz w:val="24"/>
           <w:szCs w:val="24"/>
         </w:rPr>
@@ -101,7 +102,7 @@
       <w:r>
         <w:rPr>
           <w:rFonts w:ascii="Arial" w:hAnsi="Arial" w:cs="Arial"/>
-          <w:color w:val="FFC000"/>
+          <w:color w:val="00B050"/>
           <w:sz w:val="24"/>
           <w:szCs w:val="24"/>
         </w:rPr>
@@ -113,15 +114,15 @@
         <w:jc w:val="both"/>
         <w:rPr>
           <w:rFonts w:ascii="Arial" w:hAnsi="Arial" w:cs="Arial"/>
-          <w:color w:val="FFC000"/>
-          <w:sz w:val="24"/>
-          <w:szCs w:val="24"/>
-        </w:rPr>
-      </w:pPr>
-      <w:r>
-        <w:rPr>
-          <w:rFonts w:ascii="Arial" w:hAnsi="Arial" w:cs="Arial"/>
-          <w:color w:val="FFC000"/>
+          <w:color w:val="00B050"/>
+          <w:sz w:val="24"/>
+          <w:szCs w:val="24"/>
+        </w:rPr>
+      </w:pPr>
+      <w:r>
+        <w:rPr>
+          <w:rFonts w:ascii="Arial" w:hAnsi="Arial" w:cs="Arial"/>
+          <w:color w:val="00B050"/>
           <w:sz w:val="24"/>
           <w:szCs w:val="24"/>
         </w:rPr>
@@ -133,53 +134,72 @@
         <w:jc w:val="both"/>
         <w:rPr>
           <w:rFonts w:ascii="Arial" w:hAnsi="Arial" w:cs="Arial"/>
-          <w:color w:val="FFC000"/>
-          <w:sz w:val="24"/>
-          <w:szCs w:val="24"/>
-        </w:rPr>
-      </w:pPr>
-      <w:r>
-        <w:rPr>
-          <w:rFonts w:ascii="Arial" w:hAnsi="Arial" w:cs="Arial"/>
-          <w:color w:val="FFC000"/>
-          <w:sz w:val="24"/>
-          <w:szCs w:val="24"/>
-        </w:rPr>
-        <w:t>3. [F] O cliente poderá fazer seu pedido pelo sistema e deverá fazer o pagamento;</w:t>
-      </w:r>
-    </w:p>
-    <w:p>
-      <w:pPr>
-        <w:jc w:val="both"/>
-        <w:rPr>
-          <w:rFonts w:ascii="Arial" w:hAnsi="Arial" w:cs="Arial"/>
-          <w:color w:val="FFC000"/>
-          <w:sz w:val="24"/>
-          <w:szCs w:val="24"/>
-        </w:rPr>
-      </w:pPr>
-      <w:r>
-        <w:rPr>
-          <w:rFonts w:ascii="Arial" w:hAnsi="Arial" w:cs="Arial"/>
-          <w:color w:val="FFC000"/>
-          <w:sz w:val="24"/>
-          <w:szCs w:val="24"/>
-        </w:rPr>
-        <w:t>4. Quando o pedido do cliente estiver pronto, ele receberá uma mensagem avisando que pode retirar através de uma senha que será enviada na mensagem;</w:t>
-      </w:r>
-    </w:p>
-    <w:p>
-      <w:pPr>
-        <w:jc w:val="both"/>
-        <w:rPr>
-          <w:rFonts w:ascii="Arial" w:hAnsi="Arial" w:cs="Arial"/>
-          <w:sz w:val="24"/>
-          <w:szCs w:val="24"/>
-        </w:rPr>
-      </w:pPr>
-      <w:r>
-        <w:rPr>
-          <w:rFonts w:ascii="Arial" w:hAnsi="Arial" w:cs="Arial"/>
+          <w:color w:val="00B050"/>
+          <w:sz w:val="24"/>
+          <w:szCs w:val="24"/>
+        </w:rPr>
+      </w:pPr>
+      <w:r>
+        <w:rPr>
+          <w:rFonts w:ascii="Arial" w:hAnsi="Arial" w:cs="Arial"/>
+          <w:color w:val="00B050"/>
+          <w:sz w:val="24"/>
+          <w:szCs w:val="24"/>
+        </w:rPr>
+        <w:t>3. [F] O cliente poderá fazer seu pedido pelo sistema e deverá fazer o pagamento</w:t>
+      </w:r>
+      <w:r>
+        <w:rPr>
+          <w:rFonts w:ascii="Arial" w:hAnsi="Arial" w:cs="Arial"/>
+          <w:color w:val="00B050"/>
+          <w:sz w:val="24"/>
+          <w:szCs w:val="24"/>
+        </w:rPr>
+        <w:t>;</w:t>
+      </w:r>
+    </w:p>
+    <w:p>
+      <w:pPr>
+        <w:jc w:val="both"/>
+        <w:rPr>
+          <w:rFonts w:ascii="Arial" w:hAnsi="Arial" w:cs="Arial"/>
+          <w:color w:val="00B050"/>
+          <w:sz w:val="24"/>
+          <w:szCs w:val="24"/>
+        </w:rPr>
+      </w:pPr>
+      <w:r>
+        <w:rPr>
+          <w:rFonts w:ascii="Arial" w:hAnsi="Arial" w:cs="Arial"/>
+          <w:sz w:val="24"/>
+          <w:szCs w:val="24"/>
+        </w:rPr>
+        <w:t>4. Quando o pedido do cliente estiver pronto, ele receberá uma mensagem avisando que pode retirar através de uma senha que será enviada na mensagem</w:t>
+      </w:r>
+      <w:r>
+        <w:rPr>
+          <w:rFonts w:ascii="Arial" w:hAnsi="Arial" w:cs="Arial"/>
+          <w:color w:val="00B050"/>
+          <w:sz w:val="24"/>
+          <w:szCs w:val="24"/>
+        </w:rPr>
+        <w:t>;</w:t>
+      </w:r>
+    </w:p>
+    <w:p>
+      <w:pPr>
+        <w:jc w:val="both"/>
+        <w:rPr>
+          <w:rFonts w:ascii="Arial" w:hAnsi="Arial" w:cs="Arial"/>
+          <w:color w:val="00B050"/>
+          <w:sz w:val="24"/>
+          <w:szCs w:val="24"/>
+        </w:rPr>
+      </w:pPr>
+      <w:r>
+        <w:rPr>
+          <w:rFonts w:ascii="Arial" w:hAnsi="Arial" w:cs="Arial"/>
+          <w:color w:val="00B050"/>
           <w:sz w:val="24"/>
           <w:szCs w:val="24"/>
         </w:rPr>
@@ -191,15 +211,15 @@
         <w:jc w:val="both"/>
         <w:rPr>
           <w:rFonts w:ascii="Arial" w:hAnsi="Arial" w:cs="Arial"/>
-          <w:color w:val="FFC000"/>
-          <w:sz w:val="24"/>
-          <w:szCs w:val="24"/>
-        </w:rPr>
-      </w:pPr>
-      <w:r>
-        <w:rPr>
-          <w:rFonts w:ascii="Arial" w:hAnsi="Arial" w:cs="Arial"/>
-          <w:color w:val="FFC000"/>
+          <w:color w:val="00B050"/>
+          <w:sz w:val="24"/>
+          <w:szCs w:val="24"/>
+        </w:rPr>
+      </w:pPr>
+      <w:r>
+        <w:rPr>
+          <w:rFonts w:ascii="Arial" w:hAnsi="Arial" w:cs="Arial"/>
+          <w:color w:val="00B050"/>
           <w:sz w:val="24"/>
           <w:szCs w:val="24"/>
         </w:rPr>
@@ -209,7 +229,7 @@
       <w:r>
         <w:rPr>
           <w:rFonts w:ascii="Arial" w:hAnsi="Arial" w:cs="Arial"/>
-          <w:color w:val="FFC000"/>
+          <w:color w:val="00B050"/>
           <w:sz w:val="24"/>
           <w:szCs w:val="24"/>
         </w:rPr>
@@ -219,7 +239,7 @@
       <w:r>
         <w:rPr>
           <w:rFonts w:ascii="Arial" w:hAnsi="Arial" w:cs="Arial"/>
-          <w:color w:val="FFC000"/>
+          <w:color w:val="00B050"/>
           <w:sz w:val="24"/>
           <w:szCs w:val="24"/>
         </w:rPr>
@@ -231,15 +251,15 @@
         <w:jc w:val="both"/>
         <w:rPr>
           <w:rFonts w:ascii="Arial" w:hAnsi="Arial" w:cs="Arial"/>
-          <w:color w:val="FFC000"/>
-          <w:sz w:val="24"/>
-          <w:szCs w:val="24"/>
-        </w:rPr>
-      </w:pPr>
-      <w:r>
-        <w:rPr>
-          <w:rFonts w:ascii="Arial" w:hAnsi="Arial" w:cs="Arial"/>
-          <w:color w:val="FFC000"/>
+          <w:color w:val="00B050"/>
+          <w:sz w:val="24"/>
+          <w:szCs w:val="24"/>
+        </w:rPr>
+      </w:pPr>
+      <w:r>
+        <w:rPr>
+          <w:rFonts w:ascii="Arial" w:hAnsi="Arial" w:cs="Arial"/>
+          <w:color w:val="00B050"/>
           <w:sz w:val="24"/>
           <w:szCs w:val="24"/>
         </w:rPr>
@@ -249,7 +269,7 @@
       <w:r>
         <w:rPr>
           <w:rFonts w:ascii="Arial" w:hAnsi="Arial" w:cs="Arial"/>
-          <w:color w:val="FFC000"/>
+          <w:color w:val="00B050"/>
           <w:sz w:val="24"/>
           <w:szCs w:val="24"/>
         </w:rPr>
@@ -259,7 +279,7 @@
       <w:r>
         <w:rPr>
           <w:rFonts w:ascii="Arial" w:hAnsi="Arial" w:cs="Arial"/>
-          <w:color w:val="FFC000"/>
+          <w:color w:val="00B050"/>
           <w:sz w:val="24"/>
           <w:szCs w:val="24"/>
         </w:rPr>
@@ -271,15 +291,15 @@
         <w:jc w:val="both"/>
         <w:rPr>
           <w:rFonts w:ascii="Arial" w:hAnsi="Arial" w:cs="Arial"/>
-          <w:color w:val="FFC000"/>
-          <w:sz w:val="24"/>
-          <w:szCs w:val="24"/>
-        </w:rPr>
-      </w:pPr>
-      <w:r>
-        <w:rPr>
-          <w:rFonts w:ascii="Arial" w:hAnsi="Arial" w:cs="Arial"/>
-          <w:color w:val="FFC000"/>
+          <w:color w:val="00B050"/>
+          <w:sz w:val="24"/>
+          <w:szCs w:val="24"/>
+        </w:rPr>
+      </w:pPr>
+      <w:r>
+        <w:rPr>
+          <w:rFonts w:ascii="Arial" w:hAnsi="Arial" w:cs="Arial"/>
+          <w:color w:val="00B050"/>
           <w:sz w:val="24"/>
           <w:szCs w:val="24"/>
         </w:rPr>
@@ -289,7 +309,7 @@
       <w:r>
         <w:rPr>
           <w:rFonts w:ascii="Arial" w:hAnsi="Arial" w:cs="Arial"/>
-          <w:color w:val="FFC000"/>
+          <w:color w:val="00B050"/>
           <w:sz w:val="24"/>
           <w:szCs w:val="24"/>
         </w:rPr>
@@ -299,7 +319,7 @@
       <w:r>
         <w:rPr>
           <w:rFonts w:ascii="Arial" w:hAnsi="Arial" w:cs="Arial"/>
-          <w:color w:val="FFC000"/>
+          <w:color w:val="00B050"/>
           <w:sz w:val="24"/>
           <w:szCs w:val="24"/>
         </w:rPr>
@@ -311,15 +331,15 @@
         <w:jc w:val="both"/>
         <w:rPr>
           <w:rFonts w:ascii="Arial" w:hAnsi="Arial" w:cs="Arial"/>
-          <w:color w:val="FFC000"/>
-          <w:sz w:val="24"/>
-          <w:szCs w:val="24"/>
-        </w:rPr>
-      </w:pPr>
-      <w:r>
-        <w:rPr>
-          <w:rFonts w:ascii="Arial" w:hAnsi="Arial" w:cs="Arial"/>
-          <w:color w:val="FFC000"/>
+          <w:color w:val="00B050"/>
+          <w:sz w:val="24"/>
+          <w:szCs w:val="24"/>
+        </w:rPr>
+      </w:pPr>
+      <w:r>
+        <w:rPr>
+          <w:rFonts w:ascii="Arial" w:hAnsi="Arial" w:cs="Arial"/>
+          <w:color w:val="00B050"/>
           <w:sz w:val="24"/>
           <w:szCs w:val="24"/>
         </w:rPr>
@@ -331,13 +351,15 @@
         <w:jc w:val="both"/>
         <w:rPr>
           <w:rFonts w:ascii="Arial" w:hAnsi="Arial" w:cs="Arial"/>
-          <w:sz w:val="24"/>
-          <w:szCs w:val="24"/>
-        </w:rPr>
-      </w:pPr>
-      <w:r>
-        <w:rPr>
-          <w:rFonts w:ascii="Arial" w:hAnsi="Arial" w:cs="Arial"/>
+          <w:color w:val="00B050"/>
+          <w:sz w:val="24"/>
+          <w:szCs w:val="24"/>
+        </w:rPr>
+      </w:pPr>
+      <w:r>
+        <w:rPr>
+          <w:rFonts w:ascii="Arial" w:hAnsi="Arial" w:cs="Arial"/>
+          <w:color w:val="00B050"/>
           <w:sz w:val="24"/>
           <w:szCs w:val="24"/>
         </w:rPr>
@@ -347,6 +369,7 @@
       <w:r>
         <w:rPr>
           <w:rFonts w:ascii="Arial" w:hAnsi="Arial" w:cs="Arial"/>
+          <w:color w:val="00B050"/>
           <w:sz w:val="24"/>
           <w:szCs w:val="24"/>
         </w:rPr>
@@ -356,6 +379,7 @@
       <w:r>
         <w:rPr>
           <w:rFonts w:ascii="Arial" w:hAnsi="Arial" w:cs="Arial"/>
+          <w:color w:val="00B050"/>
           <w:sz w:val="24"/>
           <w:szCs w:val="24"/>
         </w:rPr>
@@ -364,6 +388,7 @@
       <w:r>
         <w:rPr>
           <w:rFonts w:ascii="Arial" w:hAnsi="Arial" w:cs="Arial"/>
+          <w:color w:val="00B050"/>
           <w:sz w:val="24"/>
           <w:szCs w:val="24"/>
         </w:rPr>
@@ -372,6 +397,7 @@
       <w:r>
         <w:rPr>
           <w:rFonts w:ascii="Arial" w:hAnsi="Arial" w:cs="Arial"/>
+          <w:color w:val="00B050"/>
           <w:sz w:val="24"/>
           <w:szCs w:val="24"/>
         </w:rPr>
@@ -480,13 +506,22 @@
           <w:szCs w:val="24"/>
         </w:rPr>
       </w:pPr>
-      <w:r>
-        <w:rPr>
-          <w:rFonts w:ascii="Arial" w:hAnsi="Arial" w:cs="Arial"/>
-          <w:sz w:val="24"/>
-          <w:szCs w:val="24"/>
-        </w:rPr>
-        <w:lastRenderedPageBreak/>
+    </w:p>
+    <w:p>
+      <w:pPr>
+        <w:jc w:val="both"/>
+        <w:rPr>
+          <w:rFonts w:ascii="Arial" w:hAnsi="Arial" w:cs="Arial"/>
+          <w:sz w:val="24"/>
+          <w:szCs w:val="24"/>
+        </w:rPr>
+      </w:pPr>
+      <w:r>
+        <w:rPr>
+          <w:rFonts w:ascii="Arial" w:hAnsi="Arial" w:cs="Arial"/>
+          <w:sz w:val="24"/>
+          <w:szCs w:val="24"/>
+        </w:rPr>
         <w:t>14.</w:t>
       </w:r>
       <w:r>
@@ -565,19 +600,29 @@
         </w:rPr>
         <w:t xml:space="preserve"> ser apresentado sempre uma lista, por ordem do pedido;</w:t>
       </w:r>
-    </w:p>
-    <w:p>
-      <w:pPr>
-        <w:jc w:val="both"/>
-        <w:rPr>
-          <w:rFonts w:ascii="Arial" w:hAnsi="Arial" w:cs="Arial"/>
-          <w:sz w:val="24"/>
-          <w:szCs w:val="24"/>
-        </w:rPr>
-      </w:pPr>
-      <w:r>
-        <w:rPr>
-          <w:rFonts w:ascii="Arial" w:hAnsi="Arial" w:cs="Arial"/>
+      <w:r>
+        <w:rPr>
+          <w:rFonts w:ascii="Arial" w:hAnsi="Arial" w:cs="Arial"/>
+          <w:sz w:val="24"/>
+          <w:szCs w:val="24"/>
+        </w:rPr>
+        <w:tab/>
+      </w:r>
+    </w:p>
+    <w:p>
+      <w:pPr>
+        <w:jc w:val="both"/>
+        <w:rPr>
+          <w:rFonts w:ascii="Arial" w:hAnsi="Arial" w:cs="Arial"/>
+          <w:color w:val="00B050"/>
+          <w:sz w:val="24"/>
+          <w:szCs w:val="24"/>
+        </w:rPr>
+      </w:pPr>
+      <w:r>
+        <w:rPr>
+          <w:rFonts w:ascii="Arial" w:hAnsi="Arial" w:cs="Arial"/>
+          <w:color w:val="00B050"/>
           <w:sz w:val="24"/>
           <w:szCs w:val="24"/>
         </w:rPr>
@@ -586,6 +631,7 @@
       <w:r>
         <w:rPr>
           <w:rFonts w:ascii="Arial" w:hAnsi="Arial" w:cs="Arial"/>
+          <w:color w:val="00B050"/>
           <w:sz w:val="24"/>
           <w:szCs w:val="24"/>
         </w:rPr>
@@ -594,6 +640,7 @@
       <w:r>
         <w:rPr>
           <w:rFonts w:ascii="Arial" w:hAnsi="Arial" w:cs="Arial"/>
+          <w:color w:val="00B050"/>
           <w:sz w:val="24"/>
           <w:szCs w:val="24"/>
         </w:rPr>
@@ -602,6 +649,7 @@
       <w:r>
         <w:rPr>
           <w:rFonts w:ascii="Arial" w:hAnsi="Arial" w:cs="Arial"/>
+          <w:color w:val="00B050"/>
           <w:sz w:val="24"/>
           <w:szCs w:val="24"/>
         </w:rPr>
@@ -799,7 +847,6 @@
           <w:rFonts w:ascii="Arial" w:hAnsi="Arial" w:cs="Arial"/>
           <w:sz w:val="24"/>
           <w:szCs w:val="24"/>
-          <w:u w:val="single"/>
         </w:rPr>
       </w:pPr>
       <w:bookmarkStart w:id="0" w:name="_GoBack"/>

</xml_diff>

<commit_message>
PRINT pedido, cliente e cardapio melhorado
</commit_message>
<xml_diff>
--- a/Requisitos.docx
+++ b/Requisitos.docx
@@ -283,7 +283,18 @@
           <w:sz w:val="24"/>
           <w:szCs w:val="24"/>
         </w:rPr>
-        <w:t xml:space="preserve"> haver o registro do dia, mês e ano da compra.</w:t>
+        <w:t xml:space="preserve"> haver</w:t>
+      </w:r>
+      <w:bookmarkStart w:id="0" w:name="_GoBack"/>
+      <w:bookmarkEnd w:id="0"/>
+      <w:r>
+        <w:rPr>
+          <w:rFonts w:ascii="Arial" w:hAnsi="Arial" w:cs="Arial"/>
+          <w:color w:val="00B050"/>
+          <w:sz w:val="24"/>
+          <w:szCs w:val="24"/>
+        </w:rPr>
+        <w:t xml:space="preserve"> o registro do dia, mês e ano da compra.</w:t>
       </w:r>
     </w:p>
     <w:p>
@@ -409,13 +420,15 @@
         <w:jc w:val="both"/>
         <w:rPr>
           <w:rFonts w:ascii="Arial" w:hAnsi="Arial" w:cs="Arial"/>
-          <w:sz w:val="24"/>
-          <w:szCs w:val="24"/>
-        </w:rPr>
-      </w:pPr>
-      <w:r>
-        <w:rPr>
-          <w:rFonts w:ascii="Arial" w:hAnsi="Arial" w:cs="Arial"/>
+          <w:color w:val="FF0000"/>
+          <w:sz w:val="24"/>
+          <w:szCs w:val="24"/>
+        </w:rPr>
+      </w:pPr>
+      <w:r>
+        <w:rPr>
+          <w:rFonts w:ascii="Arial" w:hAnsi="Arial" w:cs="Arial"/>
+          <w:color w:val="FF0000"/>
           <w:sz w:val="24"/>
           <w:szCs w:val="24"/>
         </w:rPr>
@@ -425,6 +438,7 @@
       <w:r>
         <w:rPr>
           <w:rFonts w:ascii="Arial" w:hAnsi="Arial" w:cs="Arial"/>
+          <w:color w:val="FF0000"/>
           <w:sz w:val="24"/>
           <w:szCs w:val="24"/>
         </w:rPr>
@@ -434,6 +448,7 @@
       <w:r>
         <w:rPr>
           <w:rFonts w:ascii="Arial" w:hAnsi="Arial" w:cs="Arial"/>
+          <w:color w:val="FF0000"/>
           <w:sz w:val="24"/>
           <w:szCs w:val="24"/>
         </w:rPr>
@@ -448,13 +463,15 @@
         <w:jc w:val="both"/>
         <w:rPr>
           <w:rFonts w:ascii="Arial" w:hAnsi="Arial" w:cs="Arial"/>
-          <w:sz w:val="24"/>
-          <w:szCs w:val="24"/>
-        </w:rPr>
-      </w:pPr>
-      <w:r>
-        <w:rPr>
-          <w:rFonts w:ascii="Arial" w:hAnsi="Arial" w:cs="Arial"/>
+          <w:color w:val="FF0000"/>
+          <w:sz w:val="24"/>
+          <w:szCs w:val="24"/>
+        </w:rPr>
+      </w:pPr>
+      <w:r>
+        <w:rPr>
+          <w:rFonts w:ascii="Arial" w:hAnsi="Arial" w:cs="Arial"/>
+          <w:color w:val="FF0000"/>
           <w:sz w:val="24"/>
           <w:szCs w:val="24"/>
         </w:rPr>
@@ -464,6 +481,7 @@
       <w:r>
         <w:rPr>
           <w:rFonts w:ascii="Arial" w:hAnsi="Arial" w:cs="Arial"/>
+          <w:color w:val="FF0000"/>
           <w:sz w:val="24"/>
           <w:szCs w:val="24"/>
         </w:rPr>
@@ -473,6 +491,7 @@
       <w:r>
         <w:rPr>
           <w:rFonts w:ascii="Arial" w:hAnsi="Arial" w:cs="Arial"/>
+          <w:color w:val="FF0000"/>
           <w:sz w:val="24"/>
           <w:szCs w:val="24"/>
         </w:rPr>
@@ -512,13 +531,15 @@
         <w:jc w:val="both"/>
         <w:rPr>
           <w:rFonts w:ascii="Arial" w:hAnsi="Arial" w:cs="Arial"/>
-          <w:sz w:val="24"/>
-          <w:szCs w:val="24"/>
-        </w:rPr>
-      </w:pPr>
-      <w:r>
-        <w:rPr>
-          <w:rFonts w:ascii="Arial" w:hAnsi="Arial" w:cs="Arial"/>
+          <w:color w:val="FF0000"/>
+          <w:sz w:val="24"/>
+          <w:szCs w:val="24"/>
+        </w:rPr>
+      </w:pPr>
+      <w:r>
+        <w:rPr>
+          <w:rFonts w:ascii="Arial" w:hAnsi="Arial" w:cs="Arial"/>
+          <w:color w:val="FF0000"/>
           <w:sz w:val="24"/>
           <w:szCs w:val="24"/>
         </w:rPr>
@@ -527,6 +548,7 @@
       <w:r>
         <w:rPr>
           <w:rFonts w:ascii="Arial" w:hAnsi="Arial" w:cs="Arial"/>
+          <w:color w:val="FF0000"/>
           <w:sz w:val="24"/>
           <w:szCs w:val="24"/>
         </w:rPr>
@@ -535,6 +557,7 @@
       <w:r>
         <w:rPr>
           <w:rFonts w:ascii="Arial" w:hAnsi="Arial" w:cs="Arial"/>
+          <w:color w:val="FF0000"/>
           <w:sz w:val="24"/>
           <w:szCs w:val="24"/>
         </w:rPr>
@@ -553,6 +576,7 @@
       <w:r>
         <w:rPr>
           <w:rFonts w:ascii="Arial" w:hAnsi="Arial" w:cs="Arial"/>
+          <w:color w:val="FF0000"/>
           <w:sz w:val="24"/>
           <w:szCs w:val="24"/>
         </w:rPr>
@@ -561,6 +585,7 @@
       <w:r>
         <w:rPr>
           <w:rFonts w:ascii="Arial" w:hAnsi="Arial" w:cs="Arial"/>
+          <w:color w:val="FF0000"/>
           <w:sz w:val="24"/>
           <w:szCs w:val="24"/>
         </w:rPr>
@@ -570,6 +595,7 @@
       <w:r>
         <w:rPr>
           <w:rFonts w:ascii="Arial" w:hAnsi="Arial" w:cs="Arial"/>
+          <w:color w:val="FF0000"/>
           <w:sz w:val="24"/>
           <w:szCs w:val="24"/>
         </w:rPr>
@@ -578,6 +604,7 @@
       <w:r>
         <w:rPr>
           <w:rFonts w:ascii="Arial" w:hAnsi="Arial" w:cs="Arial"/>
+          <w:color w:val="FF0000"/>
           <w:sz w:val="24"/>
           <w:szCs w:val="24"/>
         </w:rPr>
@@ -586,6 +613,7 @@
       <w:r>
         <w:rPr>
           <w:rFonts w:ascii="Arial" w:hAnsi="Arial" w:cs="Arial"/>
+          <w:color w:val="FF0000"/>
           <w:sz w:val="24"/>
           <w:szCs w:val="24"/>
         </w:rPr>
@@ -595,6 +623,7 @@
       <w:r>
         <w:rPr>
           <w:rFonts w:ascii="Arial" w:hAnsi="Arial" w:cs="Arial"/>
+          <w:color w:val="FF0000"/>
           <w:sz w:val="24"/>
           <w:szCs w:val="24"/>
         </w:rPr>
@@ -849,8 +878,6 @@
           <w:szCs w:val="24"/>
         </w:rPr>
       </w:pPr>
-      <w:bookmarkStart w:id="0" w:name="_GoBack"/>
-      <w:bookmarkEnd w:id="0"/>
     </w:p>
     <w:sectPr>
       <w:headerReference w:type="default" r:id="rId6"/>

</xml_diff>